<commit_message>
Atualização do trecho de trabalhos futuros
</commit_message>
<xml_diff>
--- a/Documentos/SBGames Letrumeros.docx
+++ b/Documentos/SBGames Letrumeros.docx
@@ -2028,6 +2028,22 @@
       <w:r>
         <w:rPr/>
         <w:t xml:space="preserve"> ilustração a seguir apresenta os requisitos mínimos para o alcance dos seus objetivos.</w:t>
+      </w:r>
+    </w:p>
+    <w:p>
+      <w:pPr>
+        <w:pStyle w:val="Normal"/>
+        <w:tabs>
+          <w:tab w:val="clear" w:pos="720"/>
+          <w:tab w:val="left" w:pos="284" w:leader="none"/>
+        </w:tabs>
+        <w:spacing w:lineRule="auto" w:line="276"/>
+        <w:ind w:start="0" w:end="0" w:hanging="0"/>
+        <w:jc w:val="both"/>
+        <w:rPr/>
+      </w:pPr>
+      <w:r>
+        <w:rPr/>
       </w:r>
     </w:p>
     <w:p>
@@ -3667,6 +3683,11 @@
         <w:ind w:start="0" w:end="0" w:hanging="0"/>
         <w:jc w:val="center"/>
         <w:rPr>
+          <w:b w:val="false"/>
+          <w:b w:val="false"/>
+          <w:bCs w:val="false"/>
+          <w:sz w:val="20"/>
+          <w:szCs w:val="20"/>
           <w:shd w:fill="auto" w:val="clear"/>
           <w:lang w:val="pt-BR"/>
         </w:rPr>
@@ -3677,6 +3698,8 @@
           <w:bCs w:val="false"/>
           <w:sz w:val="20"/>
           <w:szCs w:val="20"/>
+          <w:shd w:fill="auto" w:val="clear"/>
+          <w:lang w:val="pt-BR"/>
         </w:rPr>
       </w:r>
     </w:p>
@@ -3836,6 +3859,30 @@
           <w:lang w:val="pt-BR"/>
         </w:rPr>
         <w:t>Dentre as imagens do jogo podemos destacar a figura 02, que apresenta um sinal positivo e um sinal negativo, utilizados respectivamente para informar o acerto ou o erro da escolha da criança com base nas alternativas apresentadas.</w:t>
+      </w:r>
+    </w:p>
+    <w:p>
+      <w:pPr>
+        <w:pStyle w:val="Normal"/>
+        <w:tabs>
+          <w:tab w:val="clear" w:pos="720"/>
+          <w:tab w:val="left" w:pos="284" w:leader="none"/>
+        </w:tabs>
+        <w:spacing w:lineRule="auto" w:line="276"/>
+        <w:ind w:start="0" w:end="0" w:hanging="0"/>
+        <w:jc w:val="both"/>
+        <w:rPr>
+          <w:sz w:val="20"/>
+          <w:szCs w:val="20"/>
+          <w:lang w:val="pt-BR"/>
+        </w:rPr>
+      </w:pPr>
+      <w:r>
+        <w:rPr>
+          <w:sz w:val="20"/>
+          <w:szCs w:val="20"/>
+          <w:lang w:val="pt-BR"/>
+        </w:rPr>
       </w:r>
     </w:p>
     <w:p>
@@ -3921,11 +3968,17 @@
         <w:ind w:start="0" w:end="0" w:hanging="0"/>
         <w:jc w:val="center"/>
         <w:rPr>
-          <w:lang w:val="pt-BR"/>
-        </w:rPr>
-      </w:pPr>
-      <w:r>
-        <w:rPr/>
+          <w:sz w:val="20"/>
+          <w:szCs w:val="20"/>
+          <w:lang w:val="pt-BR"/>
+        </w:rPr>
+      </w:pPr>
+      <w:r>
+        <w:rPr>
+          <w:sz w:val="20"/>
+          <w:szCs w:val="20"/>
+          <w:lang w:val="pt-BR"/>
+        </w:rPr>
       </w:r>
     </w:p>
     <w:p>
@@ -3939,8 +3992,9 @@
         <w:ind w:start="0" w:end="0" w:hanging="0"/>
         <w:jc w:val="both"/>
         <w:rPr>
-          <w:shd w:fill="auto" w:val="clear"/>
-          <w:lang w:val="pt-BR"/>
+          <w:b w:val="false"/>
+          <w:b w:val="false"/>
+          <w:bCs w:val="false"/>
         </w:rPr>
       </w:pPr>
       <w:r>
@@ -4092,6 +4146,33 @@
           <w:lang w:val="pt-BR"/>
         </w:rPr>
         <w:t xml:space="preserve"> as informações sobre o trabalho.</w:t>
+      </w:r>
+    </w:p>
+    <w:p>
+      <w:pPr>
+        <w:pStyle w:val="Normal"/>
+        <w:tabs>
+          <w:tab w:val="clear" w:pos="720"/>
+          <w:tab w:val="left" w:pos="284" w:leader="none"/>
+        </w:tabs>
+        <w:spacing w:lineRule="auto" w:line="276"/>
+        <w:ind w:start="0" w:end="0" w:hanging="0"/>
+        <w:jc w:val="both"/>
+        <w:rPr>
+          <w:b w:val="false"/>
+          <w:b w:val="false"/>
+          <w:bCs w:val="false"/>
+          <w:shd w:fill="auto" w:val="clear"/>
+          <w:lang w:val="pt-BR"/>
+        </w:rPr>
+      </w:pPr>
+      <w:r>
+        <w:rPr>
+          <w:b w:val="false"/>
+          <w:bCs w:val="false"/>
+          <w:shd w:fill="auto" w:val="clear"/>
+          <w:lang w:val="pt-BR"/>
+        </w:rPr>
       </w:r>
     </w:p>
     <w:p>
@@ -4178,14 +4259,21 @@
         <w:tabs>
           <w:tab w:val="clear" w:pos="720"/>
           <w:tab w:val="left" w:pos="284" w:leader="none"/>
+          <w:tab w:val="left" w:pos="707" w:leader="none"/>
         </w:tabs>
         <w:spacing w:lineRule="auto" w:line="276"/>
         <w:ind w:start="0" w:end="0" w:hanging="0"/>
         <w:jc w:val="center"/>
-        <w:rPr/>
-      </w:pPr>
-      <w:r>
-        <w:rPr/>
+        <w:rPr>
+          <w:sz w:val="20"/>
+          <w:szCs w:val="20"/>
+        </w:rPr>
+      </w:pPr>
+      <w:r>
+        <w:rPr>
+          <w:sz w:val="20"/>
+          <w:szCs w:val="20"/>
+        </w:rPr>
       </w:r>
     </w:p>
     <w:p>
@@ -4447,6 +4535,39 @@
           <w:lang w:val="pt-BR"/>
         </w:rPr>
         <w:t>.</w:t>
+      </w:r>
+    </w:p>
+    <w:p>
+      <w:pPr>
+        <w:pStyle w:val="Normal"/>
+        <w:tabs>
+          <w:tab w:val="clear" w:pos="720"/>
+          <w:tab w:val="left" w:pos="284" w:leader="none"/>
+        </w:tabs>
+        <w:spacing w:lineRule="auto" w:line="276"/>
+        <w:ind w:start="0" w:end="0" w:firstLine="284"/>
+        <w:rPr>
+          <w:b w:val="false"/>
+          <w:b w:val="false"/>
+          <w:bCs w:val="false"/>
+          <w:i w:val="false"/>
+          <w:i w:val="false"/>
+          <w:iCs w:val="false"/>
+          <w:sz w:val="20"/>
+          <w:szCs w:val="20"/>
+          <w:lang w:val="pt-BR"/>
+        </w:rPr>
+      </w:pPr>
+      <w:r>
+        <w:rPr>
+          <w:b w:val="false"/>
+          <w:bCs w:val="false"/>
+          <w:i w:val="false"/>
+          <w:iCs w:val="false"/>
+          <w:sz w:val="20"/>
+          <w:szCs w:val="20"/>
+          <w:lang w:val="pt-BR"/>
+        </w:rPr>
       </w:r>
     </w:p>
     <w:p>
@@ -4736,6 +4857,35 @@
         </w:tabs>
         <w:spacing w:lineRule="auto" w:line="276"/>
         <w:ind w:start="0" w:end="0" w:hanging="0"/>
+        <w:jc w:val="both"/>
+        <w:rPr>
+          <w:b w:val="false"/>
+          <w:b w:val="false"/>
+          <w:bCs w:val="false"/>
+          <w:sz w:val="20"/>
+          <w:szCs w:val="20"/>
+          <w:lang w:val="pt-BR"/>
+        </w:rPr>
+      </w:pPr>
+      <w:r>
+        <w:rPr>
+          <w:b w:val="false"/>
+          <w:bCs w:val="false"/>
+          <w:sz w:val="20"/>
+          <w:szCs w:val="20"/>
+          <w:lang w:val="pt-BR"/>
+        </w:rPr>
+      </w:r>
+    </w:p>
+    <w:p>
+      <w:pPr>
+        <w:pStyle w:val="Normal"/>
+        <w:tabs>
+          <w:tab w:val="clear" w:pos="720"/>
+          <w:tab w:val="left" w:pos="284" w:leader="none"/>
+        </w:tabs>
+        <w:spacing w:lineRule="auto" w:line="276"/>
+        <w:ind w:start="0" w:end="0" w:hanging="0"/>
         <w:jc w:val="center"/>
         <w:rPr>
           <w:b w:val="false"/>
@@ -5043,6 +5193,35 @@
         </w:tabs>
         <w:spacing w:lineRule="auto" w:line="276"/>
         <w:ind w:start="0" w:end="0" w:hanging="0"/>
+        <w:jc w:val="both"/>
+        <w:rPr>
+          <w:b w:val="false"/>
+          <w:b w:val="false"/>
+          <w:bCs w:val="false"/>
+          <w:sz w:val="20"/>
+          <w:szCs w:val="20"/>
+          <w:lang w:val="pt-BR"/>
+        </w:rPr>
+      </w:pPr>
+      <w:r>
+        <w:rPr>
+          <w:b w:val="false"/>
+          <w:bCs w:val="false"/>
+          <w:sz w:val="20"/>
+          <w:szCs w:val="20"/>
+          <w:lang w:val="pt-BR"/>
+        </w:rPr>
+      </w:r>
+    </w:p>
+    <w:p>
+      <w:pPr>
+        <w:pStyle w:val="Normal"/>
+        <w:tabs>
+          <w:tab w:val="clear" w:pos="720"/>
+          <w:tab w:val="left" w:pos="284" w:leader="none"/>
+        </w:tabs>
+        <w:spacing w:lineRule="auto" w:line="276"/>
+        <w:ind w:start="0" w:end="0" w:hanging="0"/>
         <w:jc w:val="center"/>
         <w:rPr>
           <w:b w:val="false"/>
@@ -5229,6 +5408,35 @@
         </w:tabs>
         <w:spacing w:lineRule="auto" w:line="276"/>
         <w:ind w:start="0" w:end="0" w:hanging="0"/>
+        <w:jc w:val="both"/>
+        <w:rPr>
+          <w:b w:val="false"/>
+          <w:b w:val="false"/>
+          <w:bCs w:val="false"/>
+          <w:sz w:val="23"/>
+          <w:szCs w:val="20"/>
+          <w:lang w:val="pt-BR"/>
+        </w:rPr>
+      </w:pPr>
+      <w:r>
+        <w:rPr>
+          <w:b w:val="false"/>
+          <w:bCs w:val="false"/>
+          <w:sz w:val="23"/>
+          <w:szCs w:val="20"/>
+          <w:lang w:val="pt-BR"/>
+        </w:rPr>
+      </w:r>
+    </w:p>
+    <w:p>
+      <w:pPr>
+        <w:pStyle w:val="Normal"/>
+        <w:tabs>
+          <w:tab w:val="clear" w:pos="720"/>
+          <w:tab w:val="left" w:pos="284" w:leader="none"/>
+        </w:tabs>
+        <w:spacing w:lineRule="auto" w:line="276"/>
+        <w:ind w:start="0" w:end="0" w:hanging="0"/>
         <w:jc w:val="center"/>
         <w:rPr>
           <w:b w:val="false"/>
@@ -5318,14 +5526,19 @@
         <w:ind w:start="0" w:end="0" w:hanging="0"/>
         <w:jc w:val="center"/>
         <w:rPr>
+          <w:b w:val="false"/>
+          <w:b w:val="false"/>
+          <w:bCs w:val="false"/>
           <w:sz w:val="23"/>
-        </w:rPr>
-      </w:pPr>
-      <w:r>
-        <w:rPr>
-          <w:b w:val="false"/>
-          <w:bCs w:val="false"/>
-          <w:sz w:val="20"/>
+          <w:szCs w:val="20"/>
+          <w:lang w:val="pt-BR"/>
+        </w:rPr>
+      </w:pPr>
+      <w:r>
+        <w:rPr>
+          <w:b w:val="false"/>
+          <w:bCs w:val="false"/>
+          <w:sz w:val="23"/>
           <w:szCs w:val="20"/>
           <w:lang w:val="pt-BR"/>
         </w:rPr>
@@ -5464,7 +5677,23 @@
     </w:p>
     <w:p>
       <w:pPr>
-        <w:pStyle w:val="Normal"/>
+        <w:pStyle w:val="Ttulo1"/>
+        <w:rPr>
+          <w:smallCaps/>
+          <w:lang w:val="pt-BR"/>
+        </w:rPr>
+      </w:pPr>
+      <w:r>
+        <w:rPr>
+          <w:smallCaps/>
+          <w:lang w:val="pt-BR"/>
+        </w:rPr>
+        <w:t>TRABALHOS FUTUROS</w:t>
+      </w:r>
+    </w:p>
+    <w:p>
+      <w:pPr>
+        <w:pStyle w:val="Abstract"/>
         <w:tabs>
           <w:tab w:val="clear" w:pos="720"/>
           <w:tab w:val="left" w:pos="284" w:leader="none"/>
@@ -5489,22 +5718,27 @@
           <w:szCs w:val="20"/>
           <w:lang w:val="pt-BR"/>
         </w:rPr>
-      </w:r>
-    </w:p>
-    <w:p>
-      <w:pPr>
-        <w:pStyle w:val="Ttulo1"/>
-        <w:rPr>
-          <w:smallCaps/>
-          <w:lang w:val="pt-BR"/>
-        </w:rPr>
-      </w:pPr>
-      <w:r>
-        <w:rPr>
-          <w:smallCaps/>
-          <w:lang w:val="pt-BR"/>
-        </w:rPr>
-        <w:t>TRABALHOS FUTUROS</w:t>
+        <w:tab/>
+      </w:r>
+      <w:r>
+        <w:rPr>
+          <w:b w:val="false"/>
+          <w:bCs w:val="false"/>
+          <w:sz w:val="20"/>
+          <w:szCs w:val="20"/>
+          <w:lang w:val="pt-BR"/>
+        </w:rPr>
+        <w:t xml:space="preserve">Este projeto sugere </w:t>
+      </w:r>
+      <w:r>
+        <w:rPr>
+          <w:b w:val="false"/>
+          <w:bCs w:val="false"/>
+          <w:sz w:val="20"/>
+          <w:szCs w:val="20"/>
+          <w:lang w:val="pt-BR"/>
+        </w:rPr>
+        <w:t>a evolução do jogo na ótica da inclusão de novas operações tais como multiplicação e divisão no contexto da matemática, inclusão de palavras trissílabas, e também com relação à integração entre as disciplinas.</w:t>
       </w:r>
     </w:p>
     <w:p>
@@ -5535,17 +5769,107 @@
           <w:lang w:val="pt-BR"/>
         </w:rPr>
         <w:tab/>
-        <w:t>Como</w:t>
-      </w:r>
-      <w:r>
-        <w:rPr>
-          <w:b w:val="false"/>
-          <w:bCs w:val="false"/>
-          <w:sz w:val="20"/>
-          <w:szCs w:val="20"/>
-          <w:lang w:val="pt-BR"/>
-        </w:rPr>
-        <w:t xml:space="preserve"> trabalhos futuros sugerimos a integração da língua portuguesa com a gramática, para assim ser possível a criança realizar pequenas associações das imagens com números e letras.</w:t>
+        <w:t xml:space="preserve">A inclusão de novas operações e novas palavras a ideia a manutenção do uso do aplicativo desta forma evoluindo conforme o aprendizado. Com relação à </w:t>
+      </w:r>
+      <w:r>
+        <w:rPr>
+          <w:b w:val="false"/>
+          <w:bCs w:val="false"/>
+          <w:sz w:val="20"/>
+          <w:szCs w:val="20"/>
+          <w:lang w:val="pt-BR"/>
+        </w:rPr>
+        <w:t xml:space="preserve">integração, </w:t>
+      </w:r>
+      <w:r>
+        <w:rPr>
+          <w:b w:val="false"/>
+          <w:bCs w:val="false"/>
+          <w:sz w:val="20"/>
+          <w:szCs w:val="20"/>
+          <w:lang w:val="pt-BR"/>
+        </w:rPr>
+        <w:t>por exemplo,</w:t>
+      </w:r>
+      <w:r>
+        <w:rPr>
+          <w:b w:val="false"/>
+          <w:bCs w:val="false"/>
+          <w:sz w:val="20"/>
+          <w:szCs w:val="20"/>
+          <w:lang w:val="pt-BR"/>
+        </w:rPr>
+        <w:t xml:space="preserve"> </w:t>
+      </w:r>
+      <w:r>
+        <w:rPr>
+          <w:b w:val="false"/>
+          <w:bCs w:val="false"/>
+          <w:sz w:val="20"/>
+          <w:szCs w:val="20"/>
+          <w:lang w:val="pt-BR"/>
+        </w:rPr>
+        <w:t xml:space="preserve">apresentar objetos em quantidade e oferecer opções de respostas variadas entre letras e números, </w:t>
+      </w:r>
+      <w:r>
+        <w:rPr>
+          <w:b w:val="false"/>
+          <w:bCs w:val="false"/>
+          <w:sz w:val="20"/>
+          <w:szCs w:val="20"/>
+          <w:lang w:val="pt-BR"/>
+        </w:rPr>
+        <w:t>assim com a junção</w:t>
+      </w:r>
+      <w:r>
+        <w:rPr>
+          <w:b w:val="false"/>
+          <w:bCs w:val="false"/>
+          <w:sz w:val="20"/>
+          <w:szCs w:val="20"/>
+          <w:lang w:val="pt-BR"/>
+        </w:rPr>
+        <w:t xml:space="preserve"> </w:t>
+      </w:r>
+      <w:r>
+        <w:rPr>
+          <w:b w:val="false"/>
+          <w:bCs w:val="false"/>
+          <w:sz w:val="20"/>
+          <w:szCs w:val="20"/>
+          <w:lang w:val="pt-BR"/>
+        </w:rPr>
+        <w:t xml:space="preserve">da </w:t>
+      </w:r>
+      <w:r>
+        <w:rPr>
+          <w:b w:val="false"/>
+          <w:bCs w:val="false"/>
+          <w:sz w:val="20"/>
+          <w:szCs w:val="20"/>
+          <w:lang w:val="pt-BR"/>
+        </w:rPr>
+        <w:t xml:space="preserve">língua portuguesa com a </w:t>
+      </w:r>
+      <w:r>
+        <w:rPr>
+          <w:b w:val="false"/>
+          <w:bCs w:val="false"/>
+          <w:sz w:val="20"/>
+          <w:szCs w:val="20"/>
+          <w:lang w:val="pt-BR"/>
+        </w:rPr>
+        <w:t xml:space="preserve">matemática </w:t>
+      </w:r>
+      <w:r>
+        <w:rPr>
+          <w:b w:val="false"/>
+          <w:bCs w:val="false"/>
+          <w:sz w:val="20"/>
+          <w:szCs w:val="20"/>
+          <w:lang w:val="pt-BR"/>
+        </w:rPr>
+        <w:t>aumentar o poder de compreensão e reação da criança em um cenário mais amplo.</w:t>
       </w:r>
     </w:p>
     <w:p>
@@ -6136,11 +6460,7 @@
         <w:pStyle w:val="Normal"/>
         <w:ind w:start="0" w:end="0" w:hanging="0"/>
         <w:jc w:val="both"/>
-        <w:rPr>
-          <w:b w:val="false"/>
-          <w:b w:val="false"/>
-          <w:bCs w:val="false"/>
-        </w:rPr>
+        <w:rPr/>
       </w:pPr>
       <w:r>
         <w:rPr>
@@ -6212,41 +6532,15 @@
         </w:rPr>
         <w:t>&lt;</w:t>
       </w:r>
-      <w:hyperlink r:id="rId11">
-        <w:r>
-          <w:rPr>
-            <w:rStyle w:val="LinkdaInternet"/>
-            <w:b w:val="false"/>
-            <w:bCs w:val="false"/>
-            <w:sz w:val="20"/>
-            <w:szCs w:val="20"/>
-            <w:lang w:val="pt-BR"/>
-          </w:rPr>
-          <w:t>https://www.mobiletime.com.br/pesquisas/criancas-e-</w:t>
-        </w:r>
-      </w:hyperlink>
-      <w:hyperlink r:id="rId12">
-        <w:r>
-          <w:rPr>
-            <w:rStyle w:val="LinkdaInternet"/>
-            <w:b w:val="false"/>
-            <w:bCs w:val="false"/>
-            <w:sz w:val="20"/>
-            <w:szCs w:val="20"/>
-            <w:lang w:val="pt-BR"/>
-          </w:rPr>
-          <w:t>smartphones-no-brasil-outubro-de-2020/</w:t>
-        </w:r>
-      </w:hyperlink>
-      <w:r>
-        <w:rPr>
-          <w:b w:val="false"/>
-          <w:bCs w:val="false"/>
-          <w:sz w:val="20"/>
-          <w:szCs w:val="20"/>
-          <w:lang w:val="pt-BR"/>
-        </w:rPr>
-        <w:t xml:space="preserve">&gt;. </w:t>
+      <w:r>
+        <w:rPr>
+          <w:b w:val="false"/>
+          <w:bCs w:val="false"/>
+          <w:sz w:val="20"/>
+          <w:szCs w:val="20"/>
+          <w:lang w:val="pt-BR"/>
+        </w:rPr>
+        <w:t xml:space="preserve">https://www.mobiletime.com.br/pesquisas/criancas-e-smartphones-no-brasil-outubro-de-2020/&gt;. </w:t>
       </w:r>
       <w:r>
         <w:rPr>

</xml_diff>